<commit_message>
population aging by nationality interactive area
</commit_message>
<xml_diff>
--- a/PopulationAging_weeklyQW_parts_1-4_relu.docx
+++ b/PopulationAging_weeklyQW_parts_1-4_relu.docx
@@ -1191,63 +1191,16 @@
     <w:p>
       <w:pPr>
         <w:pStyle w:val="TextBody"/>
-        <w:rPr/>
+        <w:rPr>
+          <w:highlight w:val="lightGray"/>
+          <w:lang w:val="fr-CH"/>
+        </w:rPr>
       </w:pPr>
       <w:r>
         <w:rPr>
           <w:lang w:val="fr-CH"/>
         </w:rPr>
         <w:t xml:space="preserve">Dans son dernier rapport consacré à la Suisse, l’OCDE met en garde: «Au fur et à mesure que la population vieillit et que l’immigration ralentit, il faudra faire porter encore davantage l’accent de la politique économique sur des mesures visant à favoriser la hausse de la productivité, à exploiter les ressources de la main-d’œuvre inutilisée, en particulier des femmes, et à continuer d’améliorer l’intégration des immigrants de première et de deuxième génération.» </w:t>
-      </w:r>
-    </w:p>
-    <w:p>
-      <w:pPr>
-        <w:pStyle w:val="TextBody"/>
-        <w:rPr>
-          <w:lang w:val="fr-CH"/>
-        </w:rPr>
-      </w:pPr>
-      <w:r>
-        <w:rPr/>
-      </w:r>
-    </w:p>
-    <w:p>
-      <w:pPr>
-        <w:pStyle w:val="TextBody"/>
-        <w:rPr>
-          <w:highlight w:val="lightGray"/>
-          <w:lang w:val="fr-CH"/>
-        </w:rPr>
-      </w:pPr>
-      <w:r>
-        <w:rPr>
-          <w:highlight w:val="lightGray"/>
-          <w:lang w:val="fr-CH"/>
-        </w:rPr>
-        <w:t xml:space="preserve">La semaine prochaine, </w:t>
-      </w:r>
-    </w:p>
-    <w:p>
-      <w:pPr>
-        <w:pStyle w:val="TextBody"/>
-        <w:rPr>
-          <w:lang w:val="fr-CH"/>
-        </w:rPr>
-      </w:pPr>
-      <w:r>
-        <w:rPr>
-          <w:lang w:val="fr-CH"/>
-        </w:rPr>
-      </w:r>
-    </w:p>
-    <w:p>
-      <w:pPr>
-        <w:pStyle w:val="Heading2"/>
-        <w:rPr/>
-      </w:pPr>
-      <w:r>
-        <w:rPr/>
-        <w:t>Partie 5</w:t>
       </w:r>
     </w:p>
     <w:p>

</xml_diff>